<commit_message>
What Is Not Covered,第14页
</commit_message>
<xml_diff>
--- a/BHAHN.docx
+++ b/BHAHN.docx
@@ -614,6 +614,7 @@
           <w:szCs w:val="18"/>
         </w:rPr>
       </w:pPr>
+      <w:proofErr w:type="gramStart"/>
       <w:r>
         <w:rPr>
           <w:rFonts w:ascii="Birka-Italic" w:eastAsia="Birka-Italic" w:cs="Birka-Italic"/>
@@ -623,15 +624,10 @@
           <w:sz w:val="18"/>
           <w:szCs w:val="18"/>
         </w:rPr>
-        <w:t>pray that the road is long, full of adventure,</w:t>
-      </w:r>
-    </w:p>
-    <w:p>
-      <w:pPr>
-        <w:autoSpaceDE w:val="0"/>
-        <w:autoSpaceDN w:val="0"/>
-        <w:adjustRightInd w:val="0"/>
-        <w:jc w:val="right"/>
+        <w:t>pray</w:t>
+      </w:r>
+      <w:proofErr w:type="gramEnd"/>
+      <w:r>
         <w:rPr>
           <w:rFonts w:ascii="Birka-Italic" w:eastAsia="Birka-Italic" w:cs="Birka-Italic"/>
           <w:i/>
@@ -640,8 +636,15 @@
           <w:sz w:val="18"/>
           <w:szCs w:val="18"/>
         </w:rPr>
-      </w:pPr>
-      <w:r>
+        <w:t xml:space="preserve"> that the road is long, full of adventure,</w:t>
+      </w:r>
+    </w:p>
+    <w:p>
+      <w:pPr>
+        <w:autoSpaceDE w:val="0"/>
+        <w:autoSpaceDN w:val="0"/>
+        <w:adjustRightInd w:val="0"/>
+        <w:jc w:val="right"/>
         <w:rPr>
           <w:rFonts w:ascii="Birka-Italic" w:eastAsia="Birka-Italic" w:cs="Birka-Italic"/>
           <w:i/>
@@ -650,12 +653,9 @@
           <w:sz w:val="18"/>
           <w:szCs w:val="18"/>
         </w:rPr>
-        <w:t>full of knowledge.</w:t>
-      </w:r>
-    </w:p>
-    <w:p>
-      <w:pPr>
-        <w:jc w:val="right"/>
+      </w:pPr>
+      <w:proofErr w:type="gramStart"/>
+      <w:r>
         <w:rPr>
           <w:rFonts w:ascii="Birka-Italic" w:eastAsia="Birka-Italic" w:cs="Birka-Italic"/>
           <w:i/>
@@ -664,7 +664,9 @@
           <w:sz w:val="18"/>
           <w:szCs w:val="18"/>
         </w:rPr>
-      </w:pPr>
+        <w:t>full</w:t>
+      </w:r>
+      <w:proofErr w:type="gramEnd"/>
       <w:r>
         <w:rPr>
           <w:rFonts w:ascii="Birka-Italic" w:eastAsia="Birka-Italic" w:cs="Birka-Italic"/>
@@ -674,18 +676,55 @@
           <w:sz w:val="18"/>
           <w:szCs w:val="18"/>
         </w:rPr>
-        <w:t>- Constantine P. Cavafy</w:t>
+        <w:t xml:space="preserve"> of knowledge.</w:t>
       </w:r>
     </w:p>
     <w:p>
       <w:pPr>
         <w:jc w:val="right"/>
-      </w:pPr>
+        <w:rPr>
+          <w:rFonts w:ascii="Birka-Italic" w:eastAsia="Birka-Italic" w:cs="Birka-Italic"/>
+          <w:i/>
+          <w:iCs/>
+          <w:kern w:val="0"/>
+          <w:sz w:val="18"/>
+          <w:szCs w:val="18"/>
+        </w:rPr>
+      </w:pPr>
+      <w:r>
+        <w:rPr>
+          <w:rFonts w:ascii="Birka-Italic" w:eastAsia="Birka-Italic" w:cs="Birka-Italic"/>
+          <w:i/>
+          <w:iCs/>
+          <w:kern w:val="0"/>
+          <w:sz w:val="18"/>
+          <w:szCs w:val="18"/>
+        </w:rPr>
+        <w:t xml:space="preserve">- Constantine P. </w:t>
+      </w:r>
+      <w:proofErr w:type="spellStart"/>
+      <w:r>
+        <w:rPr>
+          <w:rFonts w:ascii="Birka-Italic" w:eastAsia="Birka-Italic" w:cs="Birka-Italic"/>
+          <w:i/>
+          <w:iCs/>
+          <w:kern w:val="0"/>
+          <w:sz w:val="18"/>
+          <w:szCs w:val="18"/>
+        </w:rPr>
+        <w:t>Cavafy</w:t>
+      </w:r>
+      <w:proofErr w:type="spellEnd"/>
     </w:p>
     <w:p>
       <w:pPr>
         <w:jc w:val="right"/>
       </w:pPr>
+    </w:p>
+    <w:p>
+      <w:pPr>
+        <w:jc w:val="right"/>
+      </w:pPr>
       <w:r>
         <w:rPr>
           <w:rFonts w:hint="eastAsia"/>
@@ -752,8 +791,16 @@
         <w:rPr>
           <w:rFonts w:hint="eastAsia"/>
         </w:rPr>
-        <w:t>Constantine P. Cavafy</w:t>
-      </w:r>
+        <w:t xml:space="preserve">Constantine P. </w:t>
+      </w:r>
+      <w:proofErr w:type="spellStart"/>
+      <w:r>
+        <w:rPr>
+          <w:rFonts w:hint="eastAsia"/>
+        </w:rPr>
+        <w:t>Cavafy</w:t>
+      </w:r>
+      <w:proofErr w:type="spellEnd"/>
     </w:p>
     <w:commentRangeEnd w:id="3"/>
     <w:p>
@@ -855,7 +902,25 @@
         <w:rPr>
           <w:rFonts w:hint="eastAsia"/>
         </w:rPr>
-        <w:t>此类文章的发布趋势</w:t>
+        <w:t>此类</w:t>
+      </w:r>
+      <w:r>
+        <w:rPr>
+          <w:rFonts w:hint="eastAsia"/>
+        </w:rPr>
+        <w:t>作品</w:t>
+      </w:r>
+      <w:r>
+        <w:rPr>
+          <w:rFonts w:hint="eastAsia"/>
+        </w:rPr>
+        <w:t>的发布趋势</w:t>
+      </w:r>
+      <w:r>
+        <w:rPr>
+          <w:rFonts w:hint="eastAsia"/>
+        </w:rPr>
+        <w:t>所表现的那样</w:t>
       </w:r>
       <w:r>
         <w:rPr>
@@ -968,12 +1033,14 @@
         </w:rPr>
         <w:t>进行实现，</w:t>
       </w:r>
+      <w:proofErr w:type="gramStart"/>
       <w:r>
         <w:rPr>
           <w:rFonts w:hint="eastAsia"/>
         </w:rPr>
         <w:t>当部署</w:t>
       </w:r>
+      <w:proofErr w:type="gramEnd"/>
       <w:r>
         <w:rPr>
           <w:rFonts w:hint="eastAsia"/>
@@ -1123,8 +1190,16 @@
         <w:rPr>
           <w:rFonts w:hint="eastAsia"/>
         </w:rPr>
-        <w:t>Atom/AtomPub</w:t>
-      </w:r>
+        <w:t>Atom/</w:t>
+      </w:r>
+      <w:proofErr w:type="spellStart"/>
+      <w:r>
+        <w:rPr>
+          <w:rFonts w:hint="eastAsia"/>
+        </w:rPr>
+        <w:t>AtomPub</w:t>
+      </w:r>
+      <w:proofErr w:type="spellEnd"/>
       <w:r>
         <w:rPr>
           <w:rFonts w:hint="eastAsia"/>
@@ -1143,10 +1218,331 @@
         </w:rPr>
         <w:t>发展的主要动力。</w:t>
       </w:r>
+    </w:p>
+    <w:p>
+      <w:pPr>
+        <w:pStyle w:val="2"/>
+        <w:rPr>
+          <w:rFonts w:hint="eastAsia"/>
+        </w:rPr>
+      </w:pPr>
+      <w:r>
+        <w:rPr>
+          <w:rFonts w:hint="eastAsia"/>
+        </w:rPr>
+        <w:t>本书面向的读者</w:t>
+      </w:r>
+    </w:p>
+    <w:p>
+      <w:pPr>
+        <w:rPr>
+          <w:rFonts w:hint="eastAsia"/>
+        </w:rPr>
+      </w:pPr>
+    </w:p>
+    <w:p>
+      <w:pPr>
+        <w:rPr>
+          <w:rFonts w:hint="eastAsia"/>
+        </w:rPr>
+      </w:pPr>
+    </w:p>
+    <w:p>
+      <w:pPr>
+        <w:pStyle w:val="2"/>
+        <w:rPr>
+          <w:rFonts w:hint="eastAsia"/>
+        </w:rPr>
+      </w:pPr>
+      <w:r>
+        <w:rPr>
+          <w:rFonts w:hint="eastAsia"/>
+        </w:rPr>
+        <w:t>本书不会详述的概念</w:t>
+      </w:r>
+    </w:p>
+    <w:p>
+      <w:pPr>
+        <w:ind w:firstLine="420"/>
+        <w:rPr>
+          <w:rFonts w:hint="eastAsia"/>
+        </w:rPr>
+      </w:pPr>
+      <w:r>
+        <w:rPr>
+          <w:rFonts w:hint="eastAsia"/>
+        </w:rPr>
+        <w:t>尽管本书内的实例使用</w:t>
+      </w:r>
+      <w:r>
+        <w:rPr>
+          <w:rFonts w:hint="eastAsia"/>
+        </w:rPr>
+        <w:t>HTML5</w:t>
+      </w:r>
+      <w:r>
+        <w:rPr>
+          <w:rFonts w:hint="eastAsia"/>
+        </w:rPr>
+        <w:t>、</w:t>
+      </w:r>
+      <w:r>
+        <w:rPr>
+          <w:rFonts w:hint="eastAsia"/>
+        </w:rPr>
+        <w:t>Node.js</w:t>
+      </w:r>
+      <w:r>
+        <w:rPr>
+          <w:rFonts w:hint="eastAsia"/>
+        </w:rPr>
+        <w:t>、</w:t>
+      </w:r>
+      <w:proofErr w:type="spellStart"/>
+      <w:r>
+        <w:rPr>
+          <w:rFonts w:hint="eastAsia"/>
+        </w:rPr>
+        <w:t>CouchDB</w:t>
+      </w:r>
+      <w:proofErr w:type="spellEnd"/>
+      <w:r>
+        <w:rPr>
+          <w:rFonts w:hint="eastAsia"/>
+        </w:rPr>
+        <w:t>，但本书并不是这些技术的入门书籍。</w:t>
+      </w:r>
+      <w:r>
+        <w:rPr>
+          <w:rFonts w:hint="eastAsia"/>
+        </w:rPr>
+        <w:lastRenderedPageBreak/>
+        <w:t>机敏的读者还可能发现本书作者在使用这些技术时并不专业。因为作者并不想从专家级的角度来使用这些技术。相对地，</w:t>
+      </w:r>
+      <w:r>
+        <w:rPr>
+          <w:rFonts w:hint="eastAsia"/>
+        </w:rPr>
+        <w:t>在本书中这些技术仅仅作为工具用于阐述设计和实现超媒体的关键点。</w:t>
+      </w:r>
+      <w:r>
+        <w:rPr>
+          <w:rFonts w:hint="eastAsia"/>
+        </w:rPr>
+        <w:t>本书附录列出了在这些技术领域中一些非常优秀的参考书，想深入了解这些技术读者可以去阅读这些更为专业的书籍。</w:t>
+      </w:r>
+    </w:p>
+    <w:p>
+      <w:pPr>
+        <w:ind w:firstLine="420"/>
+        <w:rPr>
+          <w:rFonts w:hint="eastAsia"/>
+        </w:rPr>
+      </w:pPr>
+      <w:r>
+        <w:rPr>
+          <w:rFonts w:hint="eastAsia"/>
+        </w:rPr>
+        <w:t>这本书并不涉及</w:t>
+      </w:r>
+      <w:r>
+        <w:rPr>
+          <w:rFonts w:hint="eastAsia"/>
+        </w:rPr>
+        <w:t>HTTP</w:t>
+      </w:r>
+      <w:r>
+        <w:rPr>
+          <w:rFonts w:hint="eastAsia"/>
+        </w:rPr>
+        <w:t>协议的标准以及相关的</w:t>
+      </w:r>
+      <w:r>
+        <w:rPr>
+          <w:rFonts w:hint="eastAsia"/>
+        </w:rPr>
+        <w:t>web</w:t>
+      </w:r>
+      <w:r>
+        <w:rPr>
+          <w:rFonts w:hint="eastAsia"/>
+        </w:rPr>
+        <w:t>标准。</w:t>
+      </w:r>
+      <w:r>
+        <w:rPr>
+          <w:rFonts w:hint="eastAsia"/>
+        </w:rPr>
+        <w:t>本书附录中列举了本书成文所参考的一系列非常有价值的</w:t>
+      </w:r>
+      <w:r>
+        <w:rPr>
+          <w:rFonts w:hint="eastAsia"/>
+        </w:rPr>
+        <w:t>RFC</w:t>
+      </w:r>
+      <w:r>
+        <w:rPr>
+          <w:rFonts w:hint="eastAsia"/>
+        </w:rPr>
+        <w:t>文档和其他的标准文档。</w:t>
+      </w:r>
+      <w:r>
+        <w:rPr>
+          <w:rFonts w:hint="eastAsia"/>
+        </w:rPr>
+        <w:t>另外读者还可以在附录的推荐书籍中找到很多非常值得一读的好书。</w:t>
+      </w:r>
+    </w:p>
+    <w:p>
+      <w:pPr>
+        <w:ind w:firstLine="420"/>
+        <w:rPr>
+          <w:rFonts w:hint="eastAsia"/>
+        </w:rPr>
+      </w:pPr>
+      <w:r>
+        <w:rPr>
+          <w:rFonts w:hint="eastAsia"/>
+        </w:rPr>
+        <w:t>最后，在</w:t>
+      </w:r>
+      <w:r>
+        <w:rPr>
+          <w:rFonts w:hint="eastAsia"/>
+        </w:rPr>
+        <w:t>REST</w:t>
+      </w:r>
+      <w:r>
+        <w:rPr>
+          <w:rFonts w:hint="eastAsia"/>
+        </w:rPr>
+        <w:t>（</w:t>
+      </w:r>
+      <w:r>
+        <w:t>Representation State Transfer</w:t>
+      </w:r>
+      <w:r>
+        <w:t>表述性状态转移</w:t>
+      </w:r>
+      <w:r>
+        <w:rPr>
+          <w:rFonts w:hint="eastAsia"/>
+        </w:rPr>
+        <w:t>）崛起的当前背景下，本书并不准备深入探究这个话题。</w:t>
+      </w:r>
+      <w:r>
+        <w:rPr>
+          <w:rFonts w:hint="eastAsia"/>
+        </w:rPr>
+        <w:t>确切地说，</w:t>
+      </w:r>
+      <w:r>
+        <w:rPr>
+          <w:rFonts w:hint="eastAsia"/>
+        </w:rPr>
+        <w:t>超媒体是</w:t>
+      </w:r>
+      <w:r>
+        <w:rPr>
+          <w:rFonts w:hint="eastAsia"/>
+        </w:rPr>
+        <w:t>REST</w:t>
+      </w:r>
+      <w:r>
+        <w:rPr>
+          <w:rFonts w:hint="eastAsia"/>
+        </w:rPr>
+        <w:t>非常重要的一个方面。</w:t>
+      </w:r>
+      <w:r>
+        <w:rPr>
+          <w:rFonts w:hint="eastAsia"/>
+        </w:rPr>
+        <w:t>关注超媒体本身的设计能够很大程度上提高包括</w:t>
+      </w:r>
+      <w:r>
+        <w:rPr>
+          <w:rFonts w:hint="eastAsia"/>
+        </w:rPr>
+        <w:t>REST</w:t>
+      </w:r>
+      <w:r>
+        <w:rPr>
+          <w:rFonts w:hint="eastAsia"/>
+        </w:rPr>
+        <w:t>在内的很多分布式网络架构的质量和功能性。</w:t>
+      </w:r>
+      <w:r>
+        <w:rPr>
+          <w:rFonts w:hint="eastAsia"/>
+        </w:rPr>
+        <w:t>想更深入地了解</w:t>
+      </w:r>
+      <w:r>
+        <w:rPr>
+          <w:rFonts w:hint="eastAsia"/>
+        </w:rPr>
+        <w:t>Fielding</w:t>
+      </w:r>
+      <w:r>
+        <w:rPr>
+          <w:rFonts w:hint="eastAsia"/>
+        </w:rPr>
+        <w:t>提出的</w:t>
+      </w:r>
+      <w:r>
+        <w:rPr>
+          <w:rFonts w:hint="eastAsia"/>
+        </w:rPr>
+        <w:t>REST</w:t>
+      </w:r>
+      <w:r>
+        <w:rPr>
+          <w:rFonts w:hint="eastAsia"/>
+        </w:rPr>
+        <w:t>的读者可以参看本书附录中给出的</w:t>
+      </w:r>
+      <w:r>
+        <w:rPr>
+          <w:rFonts w:hint="eastAsia"/>
+        </w:rPr>
+        <w:t>推荐书目。</w:t>
+      </w:r>
+    </w:p>
+    <w:p>
+      <w:pPr>
+        <w:rPr>
+          <w:rFonts w:hint="eastAsia"/>
+        </w:rPr>
+      </w:pPr>
+    </w:p>
+    <w:p>
+      <w:pPr>
+        <w:pStyle w:val="2"/>
+      </w:pPr>
       <w:bookmarkStart w:id="6" w:name="_GoBack"/>
       <w:bookmarkEnd w:id="6"/>
     </w:p>
-    <w:p/>
+    <w:p>
+      <w:pPr>
+        <w:pStyle w:val="1"/>
+      </w:pPr>
+    </w:p>
+    <w:p>
+      <w:pPr>
+        <w:rPr>
+          <w:rFonts w:hint="eastAsia"/>
+        </w:rPr>
+      </w:pPr>
+    </w:p>
+    <w:p>
+      <w:pPr>
+        <w:rPr>
+          <w:rFonts w:hint="eastAsia"/>
+        </w:rPr>
+      </w:pPr>
+    </w:p>
     <w:p>
       <w:pPr>
         <w:pStyle w:val="1"/>
@@ -1223,8 +1619,16 @@
         <w:rPr>
           <w:rFonts w:hint="eastAsia"/>
         </w:rPr>
-        <w:t>世纪刚开始而已呃</w:t>
-      </w:r>
+        <w:t>世纪刚开始而已</w:t>
+      </w:r>
+      <w:proofErr w:type="gramStart"/>
+      <w:r>
+        <w:rPr>
+          <w:rFonts w:hint="eastAsia"/>
+        </w:rPr>
+        <w:t>呃</w:t>
+      </w:r>
+      <w:proofErr w:type="gramEnd"/>
     </w:p>
   </w:comment>
   <w:comment w:id="2" w:author="周晓龙" w:date="2011-12-14T20:58:00Z" w:initials="ZXL">

</xml_diff>